<commit_message>
Reussite: Certificat1-Explore Core Data Concepts in Microsoft Azure
</commit_message>
<xml_diff>
--- a/Certifications- Power BI Data Analyst Associate.docx
+++ b/Certifications- Power BI Data Analyst Associate.docx
@@ -20,7 +20,7 @@
           <w:noProof/>
         </w:rPr>
         <w:drawing>
-          <wp:anchor distT="0" distB="0" distL="114300" distR="114300" simplePos="0" relativeHeight="251662336" behindDoc="1" locked="0" layoutInCell="1" allowOverlap="1" wp14:anchorId="23DAEA45" wp14:editId="321586FF">
+          <wp:anchor distT="0" distB="0" distL="114300" distR="114300" simplePos="0" relativeHeight="251662336" behindDoc="1" locked="0" layoutInCell="1" allowOverlap="1" wp14:anchorId="23DAEA45" wp14:editId="4BD53059">
             <wp:simplePos x="0" y="0"/>
             <wp:positionH relativeFrom="column">
               <wp:posOffset>40005</wp:posOffset>
@@ -1269,6 +1269,7 @@
                           <w:lang w:val="en-US"/>
                         </w:rPr>
                       </w:pPr>
+                      <w:proofErr w:type="spellStart"/>
                       <w:r>
                         <w:rPr>
                           <w:rFonts w:ascii="Calibri" w:hAnsi="Calibri" w:cs="Calibri"/>
@@ -1276,7 +1277,17 @@
                           <w:szCs w:val="32"/>
                           <w:lang w:val="en-US"/>
                         </w:rPr>
-                        <w:t>Mastère 1 Data Engineer &amp; Data Scientist</w:t>
+                        <w:t>Mastère</w:t>
+                      </w:r>
+                      <w:proofErr w:type="spellEnd"/>
+                      <w:r>
+                        <w:rPr>
+                          <w:rFonts w:ascii="Calibri" w:hAnsi="Calibri" w:cs="Calibri"/>
+                          <w:sz w:val="32"/>
+                          <w:szCs w:val="32"/>
+                          <w:lang w:val="en-US"/>
+                        </w:rPr>
+                        <w:t xml:space="preserve"> 1 Data Engineer &amp; Data Scientist</w:t>
                       </w:r>
                     </w:p>
                   </w:txbxContent>
@@ -2687,7 +2698,6 @@
           <w:rFonts w:asciiTheme="minorHAnsi" w:hAnsiTheme="minorHAnsi" w:cstheme="minorHAnsi"/>
         </w:rPr>
       </w:pPr>
-      <w:proofErr w:type="spellStart"/>
       <w:proofErr w:type="gramStart"/>
       <w:r>
         <w:rPr>
@@ -2695,42 +2705,1700 @@
           <w:rFonts w:asciiTheme="minorHAnsi" w:eastAsiaTheme="majorEastAsia" w:hAnsiTheme="minorHAnsi" w:cstheme="minorHAnsi"/>
           <w:color w:val="FF0000"/>
         </w:rPr>
-        <w:t>étoileG</w:t>
+        <w:t>NB</w:t>
+      </w:r>
+      <w:r>
+        <w:rPr>
+          <w:rFonts w:asciiTheme="minorHAnsi" w:hAnsiTheme="minorHAnsi" w:cstheme="minorHAnsi"/>
+        </w:rPr>
+        <w:t>:</w:t>
+      </w:r>
+      <w:proofErr w:type="gramEnd"/>
+      <w:r>
+        <w:rPr>
+          <w:rFonts w:asciiTheme="minorHAnsi" w:hAnsiTheme="minorHAnsi" w:cstheme="minorHAnsi"/>
+        </w:rPr>
+        <w:t xml:space="preserve"> Il ne peut y avoir que une seule application par espace de travail</w:t>
+      </w:r>
+    </w:p>
+    <w:p>
+      <w:pPr>
+        <w:pStyle w:val="NormalWeb"/>
+        <w:rPr>
+          <w:rFonts w:asciiTheme="minorHAnsi" w:hAnsiTheme="minorHAnsi" w:cstheme="minorHAnsi"/>
+        </w:rPr>
+      </w:pPr>
+    </w:p>
+    <w:p>
+      <w:pPr>
+        <w:rPr>
+          <w:rFonts w:cstheme="minorHAnsi"/>
+          <w:b/>
+          <w:bCs/>
+          <w:color w:val="7030A0"/>
+          <w:sz w:val="28"/>
+          <w:szCs w:val="28"/>
+          <w:u w:val="single"/>
+        </w:rPr>
+      </w:pPr>
+      <w:proofErr w:type="spellStart"/>
+      <w:r>
+        <w:rPr>
+          <w:rFonts w:cstheme="minorHAnsi"/>
+          <w:b/>
+          <w:bCs/>
+          <w:color w:val="7030A0"/>
+          <w:sz w:val="28"/>
+          <w:szCs w:val="28"/>
+          <w:u w:val="single"/>
+        </w:rPr>
+        <w:lastRenderedPageBreak/>
+        <w:t>Ydays</w:t>
       </w:r>
       <w:proofErr w:type="spellEnd"/>
       <w:r>
         <w:rPr>
-          <w:rFonts w:asciiTheme="minorHAnsi" w:hAnsiTheme="minorHAnsi" w:cstheme="minorHAnsi"/>
-        </w:rPr>
-        <w:t>:</w:t>
+          <w:rFonts w:cstheme="minorHAnsi"/>
+          <w:b/>
+          <w:bCs/>
+          <w:color w:val="7030A0"/>
+          <w:sz w:val="28"/>
+          <w:szCs w:val="28"/>
+          <w:u w:val="single"/>
+        </w:rPr>
+        <w:t xml:space="preserve"> </w:t>
+      </w:r>
+      <w:r>
+        <w:rPr>
+          <w:rFonts w:cstheme="minorHAnsi"/>
+          <w:b/>
+          <w:bCs/>
+          <w:color w:val="7030A0"/>
+          <w:sz w:val="28"/>
+          <w:szCs w:val="28"/>
+          <w:u w:val="single"/>
+        </w:rPr>
+        <w:t>3</w:t>
+      </w:r>
+      <w:r>
+        <w:rPr>
+          <w:rFonts w:cstheme="minorHAnsi"/>
+          <w:b/>
+          <w:bCs/>
+          <w:color w:val="7030A0"/>
+          <w:sz w:val="28"/>
+          <w:szCs w:val="28"/>
+          <w:u w:val="single"/>
+        </w:rPr>
+        <w:t xml:space="preserve"> : </w:t>
+      </w:r>
+      <w:r>
+        <w:rPr>
+          <w:rFonts w:cstheme="minorHAnsi"/>
+          <w:b/>
+          <w:bCs/>
+          <w:color w:val="7030A0"/>
+          <w:sz w:val="28"/>
+          <w:szCs w:val="28"/>
+          <w:u w:val="single"/>
+        </w:rPr>
+        <w:t>20</w:t>
+      </w:r>
+      <w:r>
+        <w:rPr>
+          <w:rFonts w:cstheme="minorHAnsi"/>
+          <w:b/>
+          <w:bCs/>
+          <w:color w:val="7030A0"/>
+          <w:sz w:val="28"/>
+          <w:szCs w:val="28"/>
+          <w:u w:val="single"/>
+        </w:rPr>
+        <w:t>/1</w:t>
+      </w:r>
+      <w:r>
+        <w:rPr>
+          <w:rFonts w:cstheme="minorHAnsi"/>
+          <w:b/>
+          <w:bCs/>
+          <w:color w:val="7030A0"/>
+          <w:sz w:val="28"/>
+          <w:szCs w:val="28"/>
+          <w:u w:val="single"/>
+        </w:rPr>
+        <w:t>2</w:t>
+      </w:r>
+      <w:r>
+        <w:rPr>
+          <w:rFonts w:cstheme="minorHAnsi"/>
+          <w:b/>
+          <w:bCs/>
+          <w:color w:val="7030A0"/>
+          <w:sz w:val="28"/>
+          <w:szCs w:val="28"/>
+          <w:u w:val="single"/>
+        </w:rPr>
+        <w:t>/</w:t>
+      </w:r>
+      <w:proofErr w:type="gramStart"/>
+      <w:r>
+        <w:rPr>
+          <w:rFonts w:cstheme="minorHAnsi"/>
+          <w:b/>
+          <w:bCs/>
+          <w:color w:val="7030A0"/>
+          <w:sz w:val="28"/>
+          <w:szCs w:val="28"/>
+          <w:u w:val="single"/>
+        </w:rPr>
+        <w:t>2023:</w:t>
       </w:r>
       <w:proofErr w:type="gramEnd"/>
       <w:r>
         <w:rPr>
-          <w:rFonts w:asciiTheme="minorHAnsi" w:hAnsiTheme="minorHAnsi" w:cstheme="minorHAnsi"/>
-        </w:rPr>
-        <w:t xml:space="preserve"> Il ne peut y avoir que une seule application par espace de travail</w:t>
-      </w:r>
-    </w:p>
-    <w:p>
-      <w:pPr>
-        <w:pStyle w:val="NormalWeb"/>
-        <w:rPr>
-          <w:rFonts w:asciiTheme="minorHAnsi" w:hAnsiTheme="minorHAnsi" w:cstheme="minorHAnsi"/>
-        </w:rPr>
-      </w:pPr>
-    </w:p>
-    <w:p>
-      <w:pPr>
-        <w:jc w:val="center"/>
-        <w:rPr>
-          <w:rFonts w:cstheme="minorHAnsi"/>
-        </w:rPr>
-      </w:pPr>
-    </w:p>
-    <w:p>
-      <w:pPr>
-        <w:jc w:val="center"/>
+          <w:rFonts w:cstheme="minorHAnsi"/>
+          <w:b/>
+          <w:bCs/>
+          <w:color w:val="7030A0"/>
+          <w:sz w:val="28"/>
+          <w:szCs w:val="28"/>
+          <w:u w:val="single"/>
+        </w:rPr>
+        <w:t xml:space="preserve"> Démarrage - </w:t>
+      </w:r>
+      <w:r>
+        <w:rPr>
+          <w:rFonts w:cstheme="minorHAnsi"/>
+          <w:b/>
+          <w:bCs/>
+          <w:color w:val="7030A0"/>
+          <w:sz w:val="28"/>
+          <w:szCs w:val="28"/>
+          <w:u w:val="single"/>
+        </w:rPr>
+        <w:t>Examen DP-900: Principes de base sur les données Microsoft Azure</w:t>
+      </w:r>
+    </w:p>
+    <w:p>
+      <w:pPr>
+        <w:rPr>
+          <w:rFonts w:cstheme="minorHAnsi"/>
+          <w:b/>
+          <w:bCs/>
+          <w:color w:val="7030A0"/>
+          <w:sz w:val="28"/>
+          <w:szCs w:val="28"/>
+          <w:u w:val="single"/>
+        </w:rPr>
+      </w:pPr>
+    </w:p>
+    <w:p>
+      <w:pPr>
+        <w:rPr>
+          <w:rFonts w:eastAsia="Times New Roman" w:cstheme="minorHAnsi"/>
+          <w:kern w:val="0"/>
+          <w:lang w:eastAsia="fr-FR"/>
+          <w14:ligatures w14:val="none"/>
+        </w:rPr>
+      </w:pPr>
+      <w:r>
+        <w:rPr>
+          <w:rFonts w:eastAsia="Times New Roman" w:cstheme="minorHAnsi"/>
+          <w:kern w:val="0"/>
+          <w:lang w:eastAsia="fr-FR"/>
+          <w14:ligatures w14:val="none"/>
+        </w:rPr>
+        <w:t>Ce certificat contient plusieurs modules :</w:t>
+      </w:r>
+    </w:p>
+    <w:p>
+      <w:pPr>
+        <w:rPr>
+          <w:rFonts w:eastAsia="Times New Roman" w:cstheme="minorHAnsi"/>
+          <w:kern w:val="0"/>
+          <w:lang w:eastAsia="fr-FR"/>
+          <w14:ligatures w14:val="none"/>
+        </w:rPr>
+      </w:pPr>
+    </w:p>
+    <w:p>
+      <w:pPr>
+        <w:ind w:firstLine="708"/>
+        <w:outlineLvl w:val="1"/>
+        <w:rPr>
+          <w:rFonts w:ascii="Times New Roman" w:eastAsia="Times New Roman" w:hAnsi="Times New Roman" w:cs="Times New Roman"/>
+          <w:b/>
+          <w:bCs/>
+          <w:color w:val="70AD47" w:themeColor="accent6"/>
+          <w:kern w:val="0"/>
+          <w:sz w:val="32"/>
+          <w:szCs w:val="32"/>
+          <w:lang w:eastAsia="fr-FR"/>
+          <w14:ligatures w14:val="none"/>
+        </w:rPr>
+      </w:pPr>
+      <w:r>
+        <w:rPr>
+          <w:rFonts w:ascii="Times New Roman" w:eastAsia="Times New Roman" w:hAnsi="Times New Roman" w:cs="Times New Roman"/>
+          <w:b/>
+          <w:bCs/>
+          <w:color w:val="70AD47" w:themeColor="accent6"/>
+          <w:kern w:val="0"/>
+          <w:sz w:val="32"/>
+          <w:szCs w:val="32"/>
+          <w:lang w:eastAsia="fr-FR"/>
+          <w14:ligatures w14:val="none"/>
+        </w:rPr>
+        <w:drawing>
+          <wp:anchor distT="0" distB="0" distL="114300" distR="114300" simplePos="0" relativeHeight="251673600" behindDoc="1" locked="0" layoutInCell="1" allowOverlap="1" wp14:anchorId="1A72F996" wp14:editId="03585495">
+            <wp:simplePos x="0" y="0"/>
+            <wp:positionH relativeFrom="column">
+              <wp:posOffset>453993</wp:posOffset>
+            </wp:positionH>
+            <wp:positionV relativeFrom="paragraph">
+              <wp:posOffset>272415</wp:posOffset>
+            </wp:positionV>
+            <wp:extent cx="4871720" cy="3697605"/>
+            <wp:effectExtent l="0" t="0" r="5080" b="0"/>
+            <wp:wrapTight wrapText="bothSides">
+              <wp:wrapPolygon edited="0">
+                <wp:start x="0" y="0"/>
+                <wp:lineTo x="0" y="21515"/>
+                <wp:lineTo x="21566" y="21515"/>
+                <wp:lineTo x="21566" y="0"/>
+                <wp:lineTo x="0" y="0"/>
+              </wp:wrapPolygon>
+            </wp:wrapTight>
+            <wp:docPr id="2015651155" name="Image 1" descr="Une image contenant texte, capture d’écran, logiciel&#10;&#10;Description générée automatiquement"/>
+            <wp:cNvGraphicFramePr>
+              <a:graphicFrameLocks xmlns:a="http://schemas.openxmlformats.org/drawingml/2006/main" noChangeAspect="1"/>
+            </wp:cNvGraphicFramePr>
+            <a:graphic xmlns:a="http://schemas.openxmlformats.org/drawingml/2006/main">
+              <a:graphicData uri="http://schemas.openxmlformats.org/drawingml/2006/picture">
+                <pic:pic xmlns:pic="http://schemas.openxmlformats.org/drawingml/2006/picture">
+                  <pic:nvPicPr>
+                    <pic:cNvPr id="2015651155" name="Image 1" descr="Une image contenant texte, capture d’écran, logiciel&#10;&#10;Description générée automatiquement"/>
+                    <pic:cNvPicPr/>
+                  </pic:nvPicPr>
+                  <pic:blipFill>
+                    <a:blip r:embed="rId16" cstate="print">
+                      <a:extLst>
+                        <a:ext uri="{28A0092B-C50C-407E-A947-70E740481C1C}">
+                          <a14:useLocalDpi xmlns:a14="http://schemas.microsoft.com/office/drawing/2010/main" val="0"/>
+                        </a:ext>
+                      </a:extLst>
+                    </a:blip>
+                    <a:stretch>
+                      <a:fillRect/>
+                    </a:stretch>
+                  </pic:blipFill>
+                  <pic:spPr>
+                    <a:xfrm>
+                      <a:off x="0" y="0"/>
+                      <a:ext cx="4871720" cy="3697605"/>
+                    </a:xfrm>
+                    <a:prstGeom prst="rect">
+                      <a:avLst/>
+                    </a:prstGeom>
+                  </pic:spPr>
+                </pic:pic>
+              </a:graphicData>
+            </a:graphic>
+            <wp14:sizeRelH relativeFrom="page">
+              <wp14:pctWidth>0</wp14:pctWidth>
+            </wp14:sizeRelH>
+            <wp14:sizeRelV relativeFrom="page">
+              <wp14:pctHeight>0</wp14:pctHeight>
+            </wp14:sizeRelV>
+          </wp:anchor>
+        </w:drawing>
+      </w:r>
+      <w:r>
+        <w:rPr>
+          <w:rFonts w:ascii="Times New Roman" w:eastAsia="Times New Roman" w:hAnsi="Times New Roman" w:cs="Times New Roman"/>
+          <w:b/>
+          <w:bCs/>
+          <w:color w:val="70AD47" w:themeColor="accent6"/>
+          <w:kern w:val="0"/>
+          <w:sz w:val="32"/>
+          <w:szCs w:val="32"/>
+          <w:lang w:eastAsia="fr-FR"/>
+          <w14:ligatures w14:val="none"/>
+        </w:rPr>
+        <w:t xml:space="preserve">Module 1 </w:t>
+      </w:r>
+      <w:r>
+        <w:rPr>
+          <w:rFonts w:ascii="Times New Roman" w:eastAsia="Times New Roman" w:hAnsi="Times New Roman" w:cs="Times New Roman"/>
+          <w:b/>
+          <w:bCs/>
+          <w:color w:val="70AD47" w:themeColor="accent6"/>
+          <w:kern w:val="0"/>
+          <w:sz w:val="32"/>
+          <w:szCs w:val="32"/>
+          <w:lang w:eastAsia="fr-FR"/>
+          <w14:ligatures w14:val="none"/>
+        </w:rPr>
+        <w:t xml:space="preserve">Explore </w:t>
+      </w:r>
+      <w:proofErr w:type="spellStart"/>
+      <w:r>
+        <w:rPr>
+          <w:rFonts w:ascii="Times New Roman" w:eastAsia="Times New Roman" w:hAnsi="Times New Roman" w:cs="Times New Roman"/>
+          <w:b/>
+          <w:bCs/>
+          <w:color w:val="70AD47" w:themeColor="accent6"/>
+          <w:kern w:val="0"/>
+          <w:sz w:val="32"/>
+          <w:szCs w:val="32"/>
+          <w:lang w:eastAsia="fr-FR"/>
+          <w14:ligatures w14:val="none"/>
+        </w:rPr>
+        <w:t>Core</w:t>
+      </w:r>
+      <w:proofErr w:type="spellEnd"/>
+      <w:r>
+        <w:rPr>
+          <w:rFonts w:ascii="Times New Roman" w:eastAsia="Times New Roman" w:hAnsi="Times New Roman" w:cs="Times New Roman"/>
+          <w:b/>
+          <w:bCs/>
+          <w:color w:val="70AD47" w:themeColor="accent6"/>
+          <w:kern w:val="0"/>
+          <w:sz w:val="32"/>
+          <w:szCs w:val="32"/>
+          <w:lang w:eastAsia="fr-FR"/>
+          <w14:ligatures w14:val="none"/>
+        </w:rPr>
+        <w:t xml:space="preserve"> Data Concepts in Microsoft Azure</w:t>
+      </w:r>
+      <w:r>
+        <w:rPr>
+          <w:rFonts w:ascii="Times New Roman" w:eastAsia="Times New Roman" w:hAnsi="Times New Roman" w:cs="Times New Roman"/>
+          <w:b/>
+          <w:bCs/>
+          <w:color w:val="70AD47" w:themeColor="accent6"/>
+          <w:kern w:val="0"/>
+          <w:sz w:val="32"/>
+          <w:szCs w:val="32"/>
+          <w:lang w:eastAsia="fr-FR"/>
+          <w14:ligatures w14:val="none"/>
+        </w:rPr>
+        <w:t>.</w:t>
+      </w:r>
+    </w:p>
+    <w:p>
+      <w:pPr>
+        <w:ind w:firstLine="708"/>
+        <w:outlineLvl w:val="1"/>
+        <w:rPr>
+          <w:rFonts w:ascii="Times New Roman" w:eastAsia="Times New Roman" w:hAnsi="Times New Roman" w:cs="Times New Roman"/>
+          <w:b/>
+          <w:bCs/>
+          <w:color w:val="70AD47" w:themeColor="accent6"/>
+          <w:kern w:val="0"/>
+          <w:sz w:val="32"/>
+          <w:szCs w:val="32"/>
+          <w:lang w:eastAsia="fr-FR"/>
+          <w14:ligatures w14:val="none"/>
+        </w:rPr>
+      </w:pPr>
+    </w:p>
+    <w:p>
+      <w:pPr>
+        <w:rPr>
+          <w:rFonts w:eastAsia="Times New Roman" w:cstheme="minorHAnsi"/>
+          <w:kern w:val="0"/>
+          <w:lang w:eastAsia="fr-FR"/>
+          <w14:ligatures w14:val="none"/>
+        </w:rPr>
+      </w:pPr>
+      <w:r>
+        <w:rPr>
+          <w:rFonts w:eastAsia="Times New Roman" w:cstheme="minorHAnsi"/>
+          <w:kern w:val="0"/>
+          <w:lang w:eastAsia="fr-FR"/>
+          <w14:ligatures w14:val="none"/>
+        </w:rPr>
+        <w:drawing>
+          <wp:anchor distT="0" distB="0" distL="114300" distR="114300" simplePos="0" relativeHeight="251674624" behindDoc="1" locked="0" layoutInCell="1" allowOverlap="1" wp14:anchorId="27B8CA67" wp14:editId="41D7800D">
+            <wp:simplePos x="0" y="0"/>
+            <wp:positionH relativeFrom="column">
+              <wp:posOffset>507365</wp:posOffset>
+            </wp:positionH>
+            <wp:positionV relativeFrom="paragraph">
+              <wp:posOffset>30480</wp:posOffset>
+            </wp:positionV>
+            <wp:extent cx="4531360" cy="2783205"/>
+            <wp:effectExtent l="0" t="0" r="2540" b="0"/>
+            <wp:wrapTight wrapText="bothSides">
+              <wp:wrapPolygon edited="0">
+                <wp:start x="0" y="0"/>
+                <wp:lineTo x="0" y="21487"/>
+                <wp:lineTo x="21552" y="21487"/>
+                <wp:lineTo x="21552" y="0"/>
+                <wp:lineTo x="0" y="0"/>
+              </wp:wrapPolygon>
+            </wp:wrapTight>
+            <wp:docPr id="2128234279" name="Image 1" descr="Une image contenant texte, capture d’écran&#10;&#10;Description générée automatiquement"/>
+            <wp:cNvGraphicFramePr>
+              <a:graphicFrameLocks xmlns:a="http://schemas.openxmlformats.org/drawingml/2006/main" noChangeAspect="1"/>
+            </wp:cNvGraphicFramePr>
+            <a:graphic xmlns:a="http://schemas.openxmlformats.org/drawingml/2006/main">
+              <a:graphicData uri="http://schemas.openxmlformats.org/drawingml/2006/picture">
+                <pic:pic xmlns:pic="http://schemas.openxmlformats.org/drawingml/2006/picture">
+                  <pic:nvPicPr>
+                    <pic:cNvPr id="2128234279" name="Image 1" descr="Une image contenant texte, capture d’écran&#10;&#10;Description générée automatiquement"/>
+                    <pic:cNvPicPr/>
+                  </pic:nvPicPr>
+                  <pic:blipFill>
+                    <a:blip r:embed="rId17" cstate="print">
+                      <a:extLst>
+                        <a:ext uri="{28A0092B-C50C-407E-A947-70E740481C1C}">
+                          <a14:useLocalDpi xmlns:a14="http://schemas.microsoft.com/office/drawing/2010/main" val="0"/>
+                        </a:ext>
+                      </a:extLst>
+                    </a:blip>
+                    <a:stretch>
+                      <a:fillRect/>
+                    </a:stretch>
+                  </pic:blipFill>
+                  <pic:spPr>
+                    <a:xfrm>
+                      <a:off x="0" y="0"/>
+                      <a:ext cx="4531360" cy="2783205"/>
+                    </a:xfrm>
+                    <a:prstGeom prst="rect">
+                      <a:avLst/>
+                    </a:prstGeom>
+                  </pic:spPr>
+                </pic:pic>
+              </a:graphicData>
+            </a:graphic>
+            <wp14:sizeRelH relativeFrom="page">
+              <wp14:pctWidth>0</wp14:pctWidth>
+            </wp14:sizeRelH>
+            <wp14:sizeRelV relativeFrom="page">
+              <wp14:pctHeight>0</wp14:pctHeight>
+            </wp14:sizeRelV>
+          </wp:anchor>
+        </w:drawing>
+      </w:r>
+    </w:p>
+    <w:p>
+      <w:pPr>
+        <w:rPr>
+          <w:rFonts w:eastAsia="Times New Roman" w:cstheme="minorHAnsi"/>
+          <w:kern w:val="0"/>
+          <w:lang w:eastAsia="fr-FR"/>
+          <w14:ligatures w14:val="none"/>
+        </w:rPr>
+      </w:pPr>
+    </w:p>
+    <w:p>
+      <w:pPr>
+        <w:rPr>
+          <w:rFonts w:cstheme="minorHAnsi"/>
+        </w:rPr>
+      </w:pPr>
+    </w:p>
+    <w:p>
+      <w:pPr>
+        <w:rPr>
+          <w:rFonts w:cstheme="minorHAnsi"/>
+        </w:rPr>
+      </w:pPr>
+    </w:p>
+    <w:p>
+      <w:pPr>
+        <w:rPr>
+          <w:rFonts w:cstheme="minorHAnsi"/>
+        </w:rPr>
+      </w:pPr>
+    </w:p>
+    <w:p>
+      <w:pPr>
+        <w:rPr>
+          <w:rFonts w:cstheme="minorHAnsi"/>
+        </w:rPr>
+      </w:pPr>
+    </w:p>
+    <w:p>
+      <w:pPr>
+        <w:rPr>
+          <w:rFonts w:cstheme="minorHAnsi"/>
+        </w:rPr>
+      </w:pPr>
+    </w:p>
+    <w:p>
+      <w:pPr>
+        <w:rPr>
+          <w:rFonts w:cstheme="minorHAnsi"/>
+        </w:rPr>
+      </w:pPr>
+    </w:p>
+    <w:p>
+      <w:pPr>
+        <w:rPr>
+          <w:rFonts w:cstheme="minorHAnsi"/>
+        </w:rPr>
+      </w:pPr>
+    </w:p>
+    <w:p>
+      <w:pPr>
+        <w:rPr>
+          <w:rFonts w:cstheme="minorHAnsi"/>
+        </w:rPr>
+      </w:pPr>
+    </w:p>
+    <w:p>
+      <w:pPr>
+        <w:rPr>
+          <w:rFonts w:cstheme="minorHAnsi"/>
+        </w:rPr>
+      </w:pPr>
+    </w:p>
+    <w:p>
+      <w:pPr>
+        <w:rPr>
+          <w:rFonts w:cstheme="minorHAnsi"/>
+        </w:rPr>
+      </w:pPr>
+    </w:p>
+    <w:p>
+      <w:pPr>
+        <w:rPr>
+          <w:rFonts w:cstheme="minorHAnsi"/>
+        </w:rPr>
+      </w:pPr>
+    </w:p>
+    <w:p>
+      <w:pPr>
+        <w:rPr>
+          <w:rFonts w:cstheme="minorHAnsi"/>
+        </w:rPr>
+      </w:pPr>
+    </w:p>
+    <w:p>
+      <w:pPr>
+        <w:rPr>
+          <w:rFonts w:cstheme="minorHAnsi"/>
+        </w:rPr>
+      </w:pPr>
+    </w:p>
+    <w:p>
+      <w:pPr>
+        <w:rPr>
+          <w:rFonts w:cstheme="minorHAnsi"/>
+        </w:rPr>
+      </w:pPr>
+    </w:p>
+    <w:p>
+      <w:pPr>
+        <w:rPr>
+          <w:rFonts w:cstheme="minorHAnsi"/>
+        </w:rPr>
+      </w:pPr>
+    </w:p>
+    <w:p>
+      <w:pPr>
+        <w:rPr>
+          <w:rFonts w:cstheme="minorHAnsi"/>
+        </w:rPr>
+      </w:pPr>
+    </w:p>
+    <w:p>
+      <w:pPr>
+        <w:rPr>
+          <w:rFonts w:cstheme="minorHAnsi"/>
+        </w:rPr>
+      </w:pPr>
+    </w:p>
+    <w:p>
+      <w:pPr>
+        <w:rPr>
+          <w:rFonts w:cstheme="minorHAnsi"/>
+        </w:rPr>
+      </w:pPr>
+      <w:r>
+        <w:rPr>
+          <w:rFonts w:cstheme="minorHAnsi"/>
+        </w:rPr>
+        <w:lastRenderedPageBreak/>
+        <w:drawing>
+          <wp:anchor distT="0" distB="0" distL="114300" distR="114300" simplePos="0" relativeHeight="251675648" behindDoc="1" locked="0" layoutInCell="1" allowOverlap="1" wp14:anchorId="41E5F2AF" wp14:editId="5446F951">
+            <wp:simplePos x="0" y="0"/>
+            <wp:positionH relativeFrom="column">
+              <wp:posOffset>594360</wp:posOffset>
+            </wp:positionH>
+            <wp:positionV relativeFrom="paragraph">
+              <wp:posOffset>0</wp:posOffset>
+            </wp:positionV>
+            <wp:extent cx="5165090" cy="3296920"/>
+            <wp:effectExtent l="0" t="0" r="3810" b="5080"/>
+            <wp:wrapTight wrapText="bothSides">
+              <wp:wrapPolygon edited="0">
+                <wp:start x="0" y="0"/>
+                <wp:lineTo x="0" y="21550"/>
+                <wp:lineTo x="21563" y="21550"/>
+                <wp:lineTo x="21563" y="0"/>
+                <wp:lineTo x="0" y="0"/>
+              </wp:wrapPolygon>
+            </wp:wrapTight>
+            <wp:docPr id="2062825995" name="Image 1" descr="Une image contenant texte, capture d’écran, logiciel, Page web&#10;&#10;Description générée automatiquement"/>
+            <wp:cNvGraphicFramePr>
+              <a:graphicFrameLocks xmlns:a="http://schemas.openxmlformats.org/drawingml/2006/main" noChangeAspect="1"/>
+            </wp:cNvGraphicFramePr>
+            <a:graphic xmlns:a="http://schemas.openxmlformats.org/drawingml/2006/main">
+              <a:graphicData uri="http://schemas.openxmlformats.org/drawingml/2006/picture">
+                <pic:pic xmlns:pic="http://schemas.openxmlformats.org/drawingml/2006/picture">
+                  <pic:nvPicPr>
+                    <pic:cNvPr id="2062825995" name="Image 1" descr="Une image contenant texte, capture d’écran, logiciel, Page web&#10;&#10;Description générée automatiquement"/>
+                    <pic:cNvPicPr/>
+                  </pic:nvPicPr>
+                  <pic:blipFill>
+                    <a:blip r:embed="rId18" cstate="print">
+                      <a:extLst>
+                        <a:ext uri="{28A0092B-C50C-407E-A947-70E740481C1C}">
+                          <a14:useLocalDpi xmlns:a14="http://schemas.microsoft.com/office/drawing/2010/main" val="0"/>
+                        </a:ext>
+                      </a:extLst>
+                    </a:blip>
+                    <a:stretch>
+                      <a:fillRect/>
+                    </a:stretch>
+                  </pic:blipFill>
+                  <pic:spPr>
+                    <a:xfrm>
+                      <a:off x="0" y="0"/>
+                      <a:ext cx="5165090" cy="3296920"/>
+                    </a:xfrm>
+                    <a:prstGeom prst="rect">
+                      <a:avLst/>
+                    </a:prstGeom>
+                  </pic:spPr>
+                </pic:pic>
+              </a:graphicData>
+            </a:graphic>
+            <wp14:sizeRelH relativeFrom="page">
+              <wp14:pctWidth>0</wp14:pctWidth>
+            </wp14:sizeRelH>
+            <wp14:sizeRelV relativeFrom="page">
+              <wp14:pctHeight>0</wp14:pctHeight>
+            </wp14:sizeRelV>
+          </wp:anchor>
+        </w:drawing>
+      </w:r>
+    </w:p>
+    <w:p>
+      <w:pPr>
+        <w:rPr>
+          <w:rFonts w:cstheme="minorHAnsi"/>
+        </w:rPr>
+      </w:pPr>
+    </w:p>
+    <w:p>
+      <w:pPr>
+        <w:rPr>
+          <w:rFonts w:cstheme="minorHAnsi"/>
+        </w:rPr>
+      </w:pPr>
+    </w:p>
+    <w:p>
+      <w:pPr>
+        <w:rPr>
+          <w:rFonts w:cstheme="minorHAnsi"/>
+        </w:rPr>
+      </w:pPr>
+    </w:p>
+    <w:p>
+      <w:pPr>
+        <w:rPr>
+          <w:rFonts w:cstheme="minorHAnsi"/>
+        </w:rPr>
+      </w:pPr>
+    </w:p>
+    <w:p>
+      <w:pPr>
+        <w:rPr>
+          <w:rFonts w:cstheme="minorHAnsi"/>
+        </w:rPr>
+      </w:pPr>
+    </w:p>
+    <w:p>
+      <w:pPr>
+        <w:rPr>
+          <w:rFonts w:cstheme="minorHAnsi"/>
+        </w:rPr>
+      </w:pPr>
+    </w:p>
+    <w:p>
+      <w:pPr>
+        <w:rPr>
+          <w:rFonts w:cstheme="minorHAnsi"/>
+        </w:rPr>
+      </w:pPr>
+    </w:p>
+    <w:p>
+      <w:pPr>
+        <w:rPr>
+          <w:rFonts w:cstheme="minorHAnsi"/>
+        </w:rPr>
+      </w:pPr>
+    </w:p>
+    <w:p>
+      <w:pPr>
+        <w:rPr>
+          <w:rFonts w:cstheme="minorHAnsi"/>
+        </w:rPr>
+      </w:pPr>
+    </w:p>
+    <w:p>
+      <w:pPr>
+        <w:rPr>
+          <w:rFonts w:cstheme="minorHAnsi"/>
+        </w:rPr>
+      </w:pPr>
+    </w:p>
+    <w:p>
+      <w:pPr>
+        <w:rPr>
+          <w:rFonts w:cstheme="minorHAnsi"/>
+        </w:rPr>
+      </w:pPr>
+    </w:p>
+    <w:p>
+      <w:pPr>
+        <w:rPr>
+          <w:rFonts w:cstheme="minorHAnsi"/>
+        </w:rPr>
+      </w:pPr>
+    </w:p>
+    <w:p>
+      <w:pPr>
+        <w:rPr>
+          <w:rFonts w:cstheme="minorHAnsi"/>
+        </w:rPr>
+      </w:pPr>
+    </w:p>
+    <w:p>
+      <w:pPr>
+        <w:rPr>
+          <w:rFonts w:cstheme="minorHAnsi"/>
+        </w:rPr>
+      </w:pPr>
+    </w:p>
+    <w:p>
+      <w:pPr>
+        <w:rPr>
+          <w:rFonts w:cstheme="minorHAnsi"/>
+        </w:rPr>
+      </w:pPr>
+    </w:p>
+    <w:p>
+      <w:pPr>
+        <w:rPr>
+          <w:rFonts w:cstheme="minorHAnsi"/>
+        </w:rPr>
+      </w:pPr>
+    </w:p>
+    <w:p>
+      <w:pPr>
+        <w:rPr>
+          <w:rFonts w:cstheme="minorHAnsi"/>
+        </w:rPr>
+      </w:pPr>
+    </w:p>
+    <w:p>
+      <w:pPr>
+        <w:rPr>
+          <w:rFonts w:cstheme="minorHAnsi"/>
+        </w:rPr>
+      </w:pPr>
+    </w:p>
+    <w:p>
+      <w:pPr>
+        <w:rPr>
+          <w:rFonts w:cstheme="minorHAnsi"/>
+        </w:rPr>
+      </w:pPr>
+    </w:p>
+    <w:p>
+      <w:pPr>
+        <w:rPr>
+          <w:rFonts w:cstheme="minorHAnsi"/>
+        </w:rPr>
+      </w:pPr>
+      <w:r>
+        <w:rPr>
+          <w:rFonts w:cstheme="minorHAnsi"/>
+        </w:rPr>
+        <w:drawing>
+          <wp:anchor distT="0" distB="0" distL="114300" distR="114300" simplePos="0" relativeHeight="251676672" behindDoc="1" locked="0" layoutInCell="1" allowOverlap="1" wp14:anchorId="127F3B06" wp14:editId="69073346">
+            <wp:simplePos x="0" y="0"/>
+            <wp:positionH relativeFrom="column">
+              <wp:posOffset>594360</wp:posOffset>
+            </wp:positionH>
+            <wp:positionV relativeFrom="paragraph">
+              <wp:posOffset>77470</wp:posOffset>
+            </wp:positionV>
+            <wp:extent cx="5432425" cy="5000625"/>
+            <wp:effectExtent l="0" t="0" r="3175" b="3175"/>
+            <wp:wrapTight wrapText="bothSides">
+              <wp:wrapPolygon edited="0">
+                <wp:start x="0" y="0"/>
+                <wp:lineTo x="0" y="21559"/>
+                <wp:lineTo x="21562" y="21559"/>
+                <wp:lineTo x="21562" y="0"/>
+                <wp:lineTo x="0" y="0"/>
+              </wp:wrapPolygon>
+            </wp:wrapTight>
+            <wp:docPr id="1408769909" name="Image 1" descr="Une image contenant texte, capture d’écran, logiciel, Page web&#10;&#10;Description générée automatiquement"/>
+            <wp:cNvGraphicFramePr>
+              <a:graphicFrameLocks xmlns:a="http://schemas.openxmlformats.org/drawingml/2006/main" noChangeAspect="1"/>
+            </wp:cNvGraphicFramePr>
+            <a:graphic xmlns:a="http://schemas.openxmlformats.org/drawingml/2006/main">
+              <a:graphicData uri="http://schemas.openxmlformats.org/drawingml/2006/picture">
+                <pic:pic xmlns:pic="http://schemas.openxmlformats.org/drawingml/2006/picture">
+                  <pic:nvPicPr>
+                    <pic:cNvPr id="1408769909" name="Image 1" descr="Une image contenant texte, capture d’écran, logiciel, Page web&#10;&#10;Description générée automatiquement"/>
+                    <pic:cNvPicPr/>
+                  </pic:nvPicPr>
+                  <pic:blipFill>
+                    <a:blip r:embed="rId19" cstate="print">
+                      <a:extLst>
+                        <a:ext uri="{28A0092B-C50C-407E-A947-70E740481C1C}">
+                          <a14:useLocalDpi xmlns:a14="http://schemas.microsoft.com/office/drawing/2010/main" val="0"/>
+                        </a:ext>
+                      </a:extLst>
+                    </a:blip>
+                    <a:stretch>
+                      <a:fillRect/>
+                    </a:stretch>
+                  </pic:blipFill>
+                  <pic:spPr>
+                    <a:xfrm>
+                      <a:off x="0" y="0"/>
+                      <a:ext cx="5432425" cy="5000625"/>
+                    </a:xfrm>
+                    <a:prstGeom prst="rect">
+                      <a:avLst/>
+                    </a:prstGeom>
+                  </pic:spPr>
+                </pic:pic>
+              </a:graphicData>
+            </a:graphic>
+            <wp14:sizeRelH relativeFrom="page">
+              <wp14:pctWidth>0</wp14:pctWidth>
+            </wp14:sizeRelH>
+            <wp14:sizeRelV relativeFrom="page">
+              <wp14:pctHeight>0</wp14:pctHeight>
+            </wp14:sizeRelV>
+          </wp:anchor>
+        </w:drawing>
+      </w:r>
+    </w:p>
+    <w:p>
+      <w:pPr>
+        <w:rPr>
+          <w:rFonts w:cstheme="minorHAnsi"/>
+        </w:rPr>
+      </w:pPr>
+    </w:p>
+    <w:p>
+      <w:pPr>
+        <w:rPr>
+          <w:rFonts w:cstheme="minorHAnsi"/>
+        </w:rPr>
+      </w:pPr>
+    </w:p>
+    <w:p>
+      <w:pPr>
+        <w:rPr>
+          <w:rFonts w:cstheme="minorHAnsi"/>
+        </w:rPr>
+      </w:pPr>
+    </w:p>
+    <w:p>
+      <w:pPr>
+        <w:rPr>
+          <w:rFonts w:cstheme="minorHAnsi"/>
+        </w:rPr>
+      </w:pPr>
+    </w:p>
+    <w:p>
+      <w:pPr>
+        <w:rPr>
+          <w:rFonts w:cstheme="minorHAnsi"/>
+        </w:rPr>
+      </w:pPr>
+    </w:p>
+    <w:p>
+      <w:pPr>
+        <w:rPr>
+          <w:rFonts w:cstheme="minorHAnsi"/>
+        </w:rPr>
+      </w:pPr>
+    </w:p>
+    <w:p>
+      <w:pPr>
+        <w:rPr>
+          <w:rFonts w:cstheme="minorHAnsi"/>
+        </w:rPr>
+      </w:pPr>
+    </w:p>
+    <w:p>
+      <w:pPr>
+        <w:rPr>
+          <w:rFonts w:cstheme="minorHAnsi"/>
+        </w:rPr>
+      </w:pPr>
+    </w:p>
+    <w:p>
+      <w:pPr>
+        <w:rPr>
+          <w:rFonts w:cstheme="minorHAnsi"/>
+        </w:rPr>
+      </w:pPr>
+    </w:p>
+    <w:p>
+      <w:pPr>
+        <w:rPr>
+          <w:rFonts w:cstheme="minorHAnsi"/>
+        </w:rPr>
+      </w:pPr>
+    </w:p>
+    <w:p>
+      <w:pPr>
+        <w:rPr>
+          <w:rFonts w:cstheme="minorHAnsi"/>
+        </w:rPr>
+      </w:pPr>
+    </w:p>
+    <w:p>
+      <w:pPr>
+        <w:rPr>
+          <w:rFonts w:cstheme="minorHAnsi"/>
+        </w:rPr>
+      </w:pPr>
+    </w:p>
+    <w:p>
+      <w:pPr>
+        <w:rPr>
+          <w:rFonts w:cstheme="minorHAnsi"/>
+        </w:rPr>
+      </w:pPr>
+    </w:p>
+    <w:p>
+      <w:pPr>
+        <w:rPr>
+          <w:rFonts w:cstheme="minorHAnsi"/>
+        </w:rPr>
+      </w:pPr>
+    </w:p>
+    <w:p>
+      <w:pPr>
+        <w:rPr>
+          <w:rFonts w:cstheme="minorHAnsi"/>
+        </w:rPr>
+      </w:pPr>
+    </w:p>
+    <w:p>
+      <w:pPr>
+        <w:rPr>
+          <w:rFonts w:cstheme="minorHAnsi"/>
+        </w:rPr>
+      </w:pPr>
+      <w:r>
+        <w:rPr>
+          <w:rFonts w:cstheme="minorHAnsi"/>
+        </w:rPr>
+        <w:lastRenderedPageBreak/>
+        <w:drawing>
+          <wp:anchor distT="0" distB="0" distL="114300" distR="114300" simplePos="0" relativeHeight="251677696" behindDoc="1" locked="0" layoutInCell="1" allowOverlap="1" wp14:anchorId="238B2D45" wp14:editId="665BC0FA">
+            <wp:simplePos x="0" y="0"/>
+            <wp:positionH relativeFrom="column">
+              <wp:posOffset>439499</wp:posOffset>
+            </wp:positionH>
+            <wp:positionV relativeFrom="paragraph">
+              <wp:posOffset>614365</wp:posOffset>
+            </wp:positionV>
+            <wp:extent cx="5759450" cy="4057650"/>
+            <wp:effectExtent l="0" t="0" r="6350" b="6350"/>
+            <wp:wrapTight wrapText="bothSides">
+              <wp:wrapPolygon edited="0">
+                <wp:start x="0" y="0"/>
+                <wp:lineTo x="0" y="21566"/>
+                <wp:lineTo x="21576" y="21566"/>
+                <wp:lineTo x="21576" y="0"/>
+                <wp:lineTo x="0" y="0"/>
+              </wp:wrapPolygon>
+            </wp:wrapTight>
+            <wp:docPr id="548642146" name="Image 1" descr="Une image contenant texte, capture d’écran, logiciel&#10;&#10;Description générée automatiquement"/>
+            <wp:cNvGraphicFramePr>
+              <a:graphicFrameLocks xmlns:a="http://schemas.openxmlformats.org/drawingml/2006/main" noChangeAspect="1"/>
+            </wp:cNvGraphicFramePr>
+            <a:graphic xmlns:a="http://schemas.openxmlformats.org/drawingml/2006/main">
+              <a:graphicData uri="http://schemas.openxmlformats.org/drawingml/2006/picture">
+                <pic:pic xmlns:pic="http://schemas.openxmlformats.org/drawingml/2006/picture">
+                  <pic:nvPicPr>
+                    <pic:cNvPr id="548642146" name="Image 1" descr="Une image contenant texte, capture d’écran, logiciel&#10;&#10;Description générée automatiquement"/>
+                    <pic:cNvPicPr/>
+                  </pic:nvPicPr>
+                  <pic:blipFill>
+                    <a:blip r:embed="rId20" cstate="print">
+                      <a:extLst>
+                        <a:ext uri="{28A0092B-C50C-407E-A947-70E740481C1C}">
+                          <a14:useLocalDpi xmlns:a14="http://schemas.microsoft.com/office/drawing/2010/main" val="0"/>
+                        </a:ext>
+                      </a:extLst>
+                    </a:blip>
+                    <a:stretch>
+                      <a:fillRect/>
+                    </a:stretch>
+                  </pic:blipFill>
+                  <pic:spPr>
+                    <a:xfrm>
+                      <a:off x="0" y="0"/>
+                      <a:ext cx="5759450" cy="4057650"/>
+                    </a:xfrm>
+                    <a:prstGeom prst="rect">
+                      <a:avLst/>
+                    </a:prstGeom>
+                  </pic:spPr>
+                </pic:pic>
+              </a:graphicData>
+            </a:graphic>
+            <wp14:sizeRelH relativeFrom="page">
+              <wp14:pctWidth>0</wp14:pctWidth>
+            </wp14:sizeRelH>
+            <wp14:sizeRelV relativeFrom="page">
+              <wp14:pctHeight>0</wp14:pctHeight>
+            </wp14:sizeRelV>
+          </wp:anchor>
+        </w:drawing>
+      </w:r>
+      <w:r>
+        <w:rPr>
+          <w:rFonts w:cstheme="minorHAnsi"/>
+        </w:rPr>
+        <w:t xml:space="preserve">  </w:t>
+      </w:r>
+    </w:p>
+    <w:p>
+      <w:pPr>
+        <w:rPr>
+          <w:rFonts w:cstheme="minorHAnsi"/>
+        </w:rPr>
+      </w:pPr>
+    </w:p>
+    <w:p>
+      <w:pPr>
+        <w:rPr>
+          <w:rFonts w:cstheme="minorHAnsi"/>
+        </w:rPr>
+      </w:pPr>
+    </w:p>
+    <w:p>
+      <w:pPr>
+        <w:rPr>
+          <w:rFonts w:cstheme="minorHAnsi"/>
+        </w:rPr>
+      </w:pPr>
+    </w:p>
+    <w:p>
+      <w:pPr>
+        <w:rPr>
+          <w:rFonts w:cstheme="minorHAnsi"/>
+        </w:rPr>
+      </w:pPr>
+    </w:p>
+    <w:p>
+      <w:pPr>
+        <w:rPr>
+          <w:rFonts w:cstheme="minorHAnsi"/>
+        </w:rPr>
+      </w:pPr>
+    </w:p>
+    <w:p>
+      <w:pPr>
+        <w:rPr>
+          <w:rFonts w:cstheme="minorHAnsi"/>
+        </w:rPr>
+      </w:pPr>
+    </w:p>
+    <w:p>
+      <w:pPr>
+        <w:rPr>
+          <w:rFonts w:cstheme="minorHAnsi"/>
+        </w:rPr>
+      </w:pPr>
+      <w:r>
+        <w:rPr>
+          <w:rFonts w:cstheme="minorHAnsi"/>
+        </w:rPr>
+        <w:drawing>
+          <wp:anchor distT="0" distB="0" distL="114300" distR="114300" simplePos="0" relativeHeight="251678720" behindDoc="1" locked="0" layoutInCell="1" allowOverlap="1" wp14:anchorId="4CC7554F" wp14:editId="7A31DF98">
+            <wp:simplePos x="0" y="0"/>
+            <wp:positionH relativeFrom="column">
+              <wp:posOffset>407577</wp:posOffset>
+            </wp:positionH>
+            <wp:positionV relativeFrom="paragraph">
+              <wp:posOffset>3457547</wp:posOffset>
+            </wp:positionV>
+            <wp:extent cx="5759450" cy="2989580"/>
+            <wp:effectExtent l="0" t="0" r="6350" b="0"/>
+            <wp:wrapTight wrapText="bothSides">
+              <wp:wrapPolygon edited="0">
+                <wp:start x="0" y="0"/>
+                <wp:lineTo x="0" y="21472"/>
+                <wp:lineTo x="21576" y="21472"/>
+                <wp:lineTo x="21576" y="0"/>
+                <wp:lineTo x="0" y="0"/>
+              </wp:wrapPolygon>
+            </wp:wrapTight>
+            <wp:docPr id="936602276" name="Image 1" descr="Une image contenant texte, capture d’écran&#10;&#10;Description générée automatiquement"/>
+            <wp:cNvGraphicFramePr>
+              <a:graphicFrameLocks xmlns:a="http://schemas.openxmlformats.org/drawingml/2006/main" noChangeAspect="1"/>
+            </wp:cNvGraphicFramePr>
+            <a:graphic xmlns:a="http://schemas.openxmlformats.org/drawingml/2006/main">
+              <a:graphicData uri="http://schemas.openxmlformats.org/drawingml/2006/picture">
+                <pic:pic xmlns:pic="http://schemas.openxmlformats.org/drawingml/2006/picture">
+                  <pic:nvPicPr>
+                    <pic:cNvPr id="936602276" name="Image 1" descr="Une image contenant texte, capture d’écran&#10;&#10;Description générée automatiquement"/>
+                    <pic:cNvPicPr/>
+                  </pic:nvPicPr>
+                  <pic:blipFill>
+                    <a:blip r:embed="rId21" cstate="print">
+                      <a:extLst>
+                        <a:ext uri="{28A0092B-C50C-407E-A947-70E740481C1C}">
+                          <a14:useLocalDpi xmlns:a14="http://schemas.microsoft.com/office/drawing/2010/main" val="0"/>
+                        </a:ext>
+                      </a:extLst>
+                    </a:blip>
+                    <a:stretch>
+                      <a:fillRect/>
+                    </a:stretch>
+                  </pic:blipFill>
+                  <pic:spPr>
+                    <a:xfrm>
+                      <a:off x="0" y="0"/>
+                      <a:ext cx="5759450" cy="2989580"/>
+                    </a:xfrm>
+                    <a:prstGeom prst="rect">
+                      <a:avLst/>
+                    </a:prstGeom>
+                  </pic:spPr>
+                </pic:pic>
+              </a:graphicData>
+            </a:graphic>
+            <wp14:sizeRelH relativeFrom="page">
+              <wp14:pctWidth>0</wp14:pctWidth>
+            </wp14:sizeRelH>
+            <wp14:sizeRelV relativeFrom="page">
+              <wp14:pctHeight>0</wp14:pctHeight>
+            </wp14:sizeRelV>
+          </wp:anchor>
+        </w:drawing>
+      </w:r>
+    </w:p>
+    <w:p>
+      <w:pPr>
+        <w:rPr>
+          <w:rFonts w:cstheme="minorHAnsi"/>
+        </w:rPr>
+      </w:pPr>
+    </w:p>
+    <w:p>
+      <w:pPr>
+        <w:rPr>
+          <w:rFonts w:cstheme="minorHAnsi"/>
+        </w:rPr>
+      </w:pPr>
+    </w:p>
+    <w:p>
+      <w:pPr>
+        <w:rPr>
+          <w:rFonts w:cstheme="minorHAnsi"/>
+        </w:rPr>
+      </w:pPr>
+    </w:p>
+    <w:p>
+      <w:pPr>
+        <w:rPr>
+          <w:rFonts w:cstheme="minorHAnsi"/>
+        </w:rPr>
+      </w:pPr>
+    </w:p>
+    <w:p>
+      <w:pPr>
+        <w:rPr>
+          <w:rFonts w:cstheme="minorHAnsi"/>
+        </w:rPr>
+      </w:pPr>
+    </w:p>
+    <w:p>
+      <w:pPr>
+        <w:rPr>
+          <w:rFonts w:cstheme="minorHAnsi"/>
+        </w:rPr>
+      </w:pPr>
+    </w:p>
+    <w:p>
+      <w:pPr>
+        <w:rPr>
+          <w:rFonts w:cstheme="minorHAnsi"/>
+        </w:rPr>
+      </w:pPr>
+    </w:p>
+    <w:p>
+      <w:pPr>
+        <w:rPr>
+          <w:rFonts w:cstheme="minorHAnsi"/>
+        </w:rPr>
+      </w:pPr>
+    </w:p>
+    <w:p>
+      <w:pPr>
+        <w:rPr>
+          <w:rFonts w:cstheme="minorHAnsi"/>
+        </w:rPr>
+      </w:pPr>
+    </w:p>
+    <w:p>
+      <w:pPr>
+        <w:rPr>
+          <w:rFonts w:cstheme="minorHAnsi"/>
+        </w:rPr>
+      </w:pPr>
+    </w:p>
+    <w:p>
+      <w:pPr>
+        <w:rPr>
+          <w:rFonts w:cstheme="minorHAnsi"/>
+        </w:rPr>
+      </w:pPr>
+    </w:p>
+    <w:p>
+      <w:pPr>
+        <w:rPr>
+          <w:rFonts w:cstheme="minorHAnsi"/>
+        </w:rPr>
+      </w:pPr>
+    </w:p>
+    <w:p>
+      <w:pPr>
+        <w:rPr>
+          <w:rFonts w:cstheme="minorHAnsi"/>
+        </w:rPr>
+      </w:pPr>
+    </w:p>
+    <w:p>
+      <w:pPr>
+        <w:rPr>
+          <w:rFonts w:cstheme="minorHAnsi"/>
+        </w:rPr>
+      </w:pPr>
+    </w:p>
+    <w:p>
+      <w:pPr>
+        <w:rPr>
+          <w:rFonts w:cstheme="minorHAnsi"/>
+        </w:rPr>
+      </w:pPr>
+    </w:p>
+    <w:p>
+      <w:pPr>
+        <w:rPr>
+          <w:rFonts w:cstheme="minorHAnsi"/>
+        </w:rPr>
+      </w:pPr>
+    </w:p>
+    <w:p>
+      <w:pPr>
+        <w:rPr>
+          <w:rFonts w:cstheme="minorHAnsi"/>
+        </w:rPr>
+      </w:pPr>
+    </w:p>
+    <w:p>
+      <w:pPr>
+        <w:rPr>
+          <w:rFonts w:cstheme="minorHAnsi"/>
+        </w:rPr>
+      </w:pPr>
+    </w:p>
+    <w:p>
+      <w:pPr>
+        <w:rPr>
+          <w:rFonts w:cstheme="minorHAnsi"/>
+        </w:rPr>
+      </w:pPr>
+    </w:p>
+    <w:p>
+      <w:pPr>
+        <w:rPr>
+          <w:rFonts w:cstheme="minorHAnsi"/>
+        </w:rPr>
+      </w:pPr>
+    </w:p>
+    <w:p>
+      <w:pPr>
+        <w:rPr>
+          <w:rFonts w:cstheme="minorHAnsi"/>
+        </w:rPr>
+      </w:pPr>
+    </w:p>
+    <w:p>
+      <w:pPr>
+        <w:rPr>
+          <w:rFonts w:cstheme="minorHAnsi"/>
+        </w:rPr>
+      </w:pPr>
+    </w:p>
+    <w:p>
+      <w:pPr>
+        <w:rPr>
+          <w:rFonts w:cstheme="minorHAnsi"/>
+        </w:rPr>
+      </w:pPr>
+    </w:p>
+    <w:p>
+      <w:pPr>
+        <w:rPr>
+          <w:rFonts w:cstheme="minorHAnsi"/>
+        </w:rPr>
+      </w:pPr>
+    </w:p>
+    <w:p>
+      <w:pPr>
+        <w:rPr>
+          <w:rFonts w:cstheme="minorHAnsi"/>
+        </w:rPr>
+      </w:pPr>
+    </w:p>
+    <w:p>
+      <w:pPr>
+        <w:rPr>
+          <w:rFonts w:cstheme="minorHAnsi"/>
+        </w:rPr>
+      </w:pPr>
+    </w:p>
+    <w:p>
+      <w:pPr>
+        <w:rPr>
+          <w:rFonts w:cstheme="minorHAnsi"/>
+        </w:rPr>
+      </w:pPr>
+    </w:p>
+    <w:p>
+      <w:pPr>
+        <w:rPr>
+          <w:rFonts w:cstheme="minorHAnsi"/>
+        </w:rPr>
+      </w:pPr>
+    </w:p>
+    <w:p>
+      <w:pPr>
+        <w:rPr>
+          <w:rFonts w:cstheme="minorHAnsi"/>
+        </w:rPr>
+      </w:pPr>
+    </w:p>
+    <w:p>
+      <w:pPr>
+        <w:rPr>
+          <w:rFonts w:cstheme="minorHAnsi"/>
+        </w:rPr>
+      </w:pPr>
+    </w:p>
+    <w:p>
+      <w:pPr>
+        <w:rPr>
+          <w:rFonts w:cstheme="minorHAnsi"/>
+        </w:rPr>
+      </w:pPr>
+    </w:p>
+    <w:p>
+      <w:pPr>
+        <w:rPr>
+          <w:rFonts w:cstheme="minorHAnsi"/>
+        </w:rPr>
+      </w:pPr>
+    </w:p>
+    <w:p>
+      <w:pPr>
+        <w:rPr>
+          <w:rFonts w:cstheme="minorHAnsi"/>
+        </w:rPr>
+      </w:pPr>
+    </w:p>
+    <w:p>
+      <w:pPr>
+        <w:rPr>
+          <w:rFonts w:cstheme="minorHAnsi"/>
+        </w:rPr>
+      </w:pPr>
+    </w:p>
+    <w:p>
+      <w:pPr>
+        <w:rPr>
+          <w:rFonts w:cstheme="minorHAnsi"/>
+        </w:rPr>
+      </w:pPr>
+    </w:p>
+    <w:p>
+      <w:pPr>
+        <w:rPr>
+          <w:rFonts w:cstheme="minorHAnsi"/>
+        </w:rPr>
+      </w:pPr>
+    </w:p>
+    <w:p>
+      <w:pPr>
+        <w:rPr>
+          <w:rFonts w:cstheme="minorHAnsi"/>
+        </w:rPr>
+      </w:pPr>
+      <w:r>
+        <w:rPr>
+          <w:rFonts w:cstheme="minorHAnsi"/>
+        </w:rPr>
+        <w:lastRenderedPageBreak/>
+        <w:drawing>
+          <wp:anchor distT="0" distB="0" distL="114300" distR="114300" simplePos="0" relativeHeight="251679744" behindDoc="1" locked="0" layoutInCell="1" allowOverlap="1" wp14:anchorId="0A3049CC" wp14:editId="241FFCCC">
+            <wp:simplePos x="0" y="0"/>
+            <wp:positionH relativeFrom="column">
+              <wp:posOffset>0</wp:posOffset>
+            </wp:positionH>
+            <wp:positionV relativeFrom="paragraph">
+              <wp:posOffset>635</wp:posOffset>
+            </wp:positionV>
+            <wp:extent cx="5759450" cy="3308985"/>
+            <wp:effectExtent l="0" t="0" r="6350" b="5715"/>
+            <wp:wrapTight wrapText="bothSides">
+              <wp:wrapPolygon edited="0">
+                <wp:start x="0" y="0"/>
+                <wp:lineTo x="0" y="21554"/>
+                <wp:lineTo x="21576" y="21554"/>
+                <wp:lineTo x="21576" y="0"/>
+                <wp:lineTo x="0" y="0"/>
+              </wp:wrapPolygon>
+            </wp:wrapTight>
+            <wp:docPr id="1437408753" name="Image 1" descr="Une image contenant texte, logiciel, Page web, capture d’écran&#10;&#10;Description générée automatiquement"/>
+            <wp:cNvGraphicFramePr>
+              <a:graphicFrameLocks xmlns:a="http://schemas.openxmlformats.org/drawingml/2006/main" noChangeAspect="1"/>
+            </wp:cNvGraphicFramePr>
+            <a:graphic xmlns:a="http://schemas.openxmlformats.org/drawingml/2006/main">
+              <a:graphicData uri="http://schemas.openxmlformats.org/drawingml/2006/picture">
+                <pic:pic xmlns:pic="http://schemas.openxmlformats.org/drawingml/2006/picture">
+                  <pic:nvPicPr>
+                    <pic:cNvPr id="1437408753" name="Image 1" descr="Une image contenant texte, logiciel, Page web, capture d’écran&#10;&#10;Description générée automatiquement"/>
+                    <pic:cNvPicPr/>
+                  </pic:nvPicPr>
+                  <pic:blipFill>
+                    <a:blip r:embed="rId22" cstate="print">
+                      <a:extLst>
+                        <a:ext uri="{28A0092B-C50C-407E-A947-70E740481C1C}">
+                          <a14:useLocalDpi xmlns:a14="http://schemas.microsoft.com/office/drawing/2010/main" val="0"/>
+                        </a:ext>
+                      </a:extLst>
+                    </a:blip>
+                    <a:stretch>
+                      <a:fillRect/>
+                    </a:stretch>
+                  </pic:blipFill>
+                  <pic:spPr>
+                    <a:xfrm>
+                      <a:off x="0" y="0"/>
+                      <a:ext cx="5759450" cy="3308985"/>
+                    </a:xfrm>
+                    <a:prstGeom prst="rect">
+                      <a:avLst/>
+                    </a:prstGeom>
+                  </pic:spPr>
+                </pic:pic>
+              </a:graphicData>
+            </a:graphic>
+            <wp14:sizeRelH relativeFrom="page">
+              <wp14:pctWidth>0</wp14:pctWidth>
+            </wp14:sizeRelH>
+            <wp14:sizeRelV relativeFrom="page">
+              <wp14:pctHeight>0</wp14:pctHeight>
+            </wp14:sizeRelV>
+          </wp:anchor>
+        </w:drawing>
+      </w:r>
+    </w:p>
+    <w:p>
+      <w:pPr>
+        <w:rPr>
+          <w:rFonts w:cstheme="minorHAnsi"/>
+        </w:rPr>
+      </w:pPr>
+      <w:r>
+        <w:rPr>
+          <w:rFonts w:cstheme="minorHAnsi"/>
+        </w:rPr>
+        <w:drawing>
+          <wp:inline distT="0" distB="0" distL="0" distR="0" wp14:anchorId="01FEBEEC" wp14:editId="5722BD35">
+            <wp:extent cx="5759450" cy="5105400"/>
+            <wp:effectExtent l="0" t="0" r="6350" b="0"/>
+            <wp:docPr id="1277813589" name="Image 1" descr="Une image contenant texte, capture d’écran, logiciel, Page web&#10;&#10;Description générée automatiquement"/>
+            <wp:cNvGraphicFramePr>
+              <a:graphicFrameLocks xmlns:a="http://schemas.openxmlformats.org/drawingml/2006/main" noChangeAspect="1"/>
+            </wp:cNvGraphicFramePr>
+            <a:graphic xmlns:a="http://schemas.openxmlformats.org/drawingml/2006/main">
+              <a:graphicData uri="http://schemas.openxmlformats.org/drawingml/2006/picture">
+                <pic:pic xmlns:pic="http://schemas.openxmlformats.org/drawingml/2006/picture">
+                  <pic:nvPicPr>
+                    <pic:cNvPr id="1277813589" name="Image 1" descr="Une image contenant texte, capture d’écran, logiciel, Page web&#10;&#10;Description générée automatiquement"/>
+                    <pic:cNvPicPr/>
+                  </pic:nvPicPr>
+                  <pic:blipFill>
+                    <a:blip r:embed="rId23"/>
+                    <a:stretch>
+                      <a:fillRect/>
+                    </a:stretch>
+                  </pic:blipFill>
+                  <pic:spPr>
+                    <a:xfrm>
+                      <a:off x="0" y="0"/>
+                      <a:ext cx="5759450" cy="5105400"/>
+                    </a:xfrm>
+                    <a:prstGeom prst="rect">
+                      <a:avLst/>
+                    </a:prstGeom>
+                  </pic:spPr>
+                </pic:pic>
+              </a:graphicData>
+            </a:graphic>
+          </wp:inline>
+        </w:drawing>
+      </w:r>
+    </w:p>
+    <w:p>
+      <w:pPr>
+        <w:rPr>
+          <w:rFonts w:cstheme="minorHAnsi"/>
+        </w:rPr>
+      </w:pPr>
+    </w:p>
+    <w:p>
+      <w:pPr>
+        <w:rPr>
+          <w:rFonts w:cstheme="minorHAnsi"/>
+        </w:rPr>
+      </w:pPr>
+      <w:r>
+        <w:rPr>
+          <w:rFonts w:cstheme="minorHAnsi"/>
+        </w:rPr>
+        <w:lastRenderedPageBreak/>
+        <w:tab/>
+      </w:r>
+      <w:r>
+        <w:rPr>
+          <w:rFonts w:cstheme="minorHAnsi"/>
+        </w:rPr>
+        <w:fldChar w:fldCharType="begin"/>
+      </w:r>
+      <w:r>
+        <w:rPr>
+          <w:rFonts w:cstheme="minorHAnsi"/>
+        </w:rPr>
+        <w:instrText>HYPERLINK "</w:instrText>
+      </w:r>
+      <w:r>
+        <w:rPr>
+          <w:rFonts w:cstheme="minorHAnsi"/>
+        </w:rPr>
+        <w:instrText>https://coursera.org/share/452de82eac2481ba37a90bca914ea2a7</w:instrText>
+      </w:r>
+      <w:r>
+        <w:rPr>
+          <w:rFonts w:cstheme="minorHAnsi"/>
+        </w:rPr>
+        <w:instrText>"</w:instrText>
+      </w:r>
+      <w:r>
+        <w:rPr>
+          <w:rFonts w:cstheme="minorHAnsi"/>
+        </w:rPr>
+        <w:fldChar w:fldCharType="separate"/>
+      </w:r>
+      <w:r>
+        <w:rPr>
+          <w:rStyle w:val="Lienhypertexte"/>
+          <w:rFonts w:cstheme="minorHAnsi"/>
+        </w:rPr>
+        <w:t>https://coursera.org/share/452de82eac2481ba37a90bca914ea2a7</w:t>
+      </w:r>
+      <w:r>
+        <w:rPr>
+          <w:rFonts w:cstheme="minorHAnsi"/>
+        </w:rPr>
+        <w:fldChar w:fldCharType="end"/>
+      </w:r>
+    </w:p>
+    <w:p>
+      <w:pPr>
+        <w:rPr>
+          <w:rFonts w:cstheme="minorHAnsi"/>
+        </w:rPr>
+      </w:pPr>
+    </w:p>
+    <w:p>
+      <w:pPr>
+        <w:rPr>
+          <w:rFonts w:cstheme="minorHAnsi"/>
+        </w:rPr>
+      </w:pPr>
+      <w:r>
+        <w:rPr>
+          <w:rFonts w:cstheme="minorHAnsi"/>
+        </w:rPr>
+        <w:drawing>
+          <wp:inline distT="0" distB="0" distL="0" distR="0" wp14:anchorId="14BB1641" wp14:editId="689163E0">
+            <wp:extent cx="5759450" cy="4427855"/>
+            <wp:effectExtent l="0" t="0" r="6350" b="4445"/>
+            <wp:docPr id="1722241894" name="Image 1" descr="Une image contenant texte, capture d’écran, Police, cercle&#10;&#10;Description générée automatiquement"/>
+            <wp:cNvGraphicFramePr>
+              <a:graphicFrameLocks xmlns:a="http://schemas.openxmlformats.org/drawingml/2006/main" noChangeAspect="1"/>
+            </wp:cNvGraphicFramePr>
+            <a:graphic xmlns:a="http://schemas.openxmlformats.org/drawingml/2006/main">
+              <a:graphicData uri="http://schemas.openxmlformats.org/drawingml/2006/picture">
+                <pic:pic xmlns:pic="http://schemas.openxmlformats.org/drawingml/2006/picture">
+                  <pic:nvPicPr>
+                    <pic:cNvPr id="1722241894" name="Image 1" descr="Une image contenant texte, capture d’écran, Police, cercle&#10;&#10;Description générée automatiquement"/>
+                    <pic:cNvPicPr/>
+                  </pic:nvPicPr>
+                  <pic:blipFill>
+                    <a:blip r:embed="rId24"/>
+                    <a:stretch>
+                      <a:fillRect/>
+                    </a:stretch>
+                  </pic:blipFill>
+                  <pic:spPr>
+                    <a:xfrm>
+                      <a:off x="0" y="0"/>
+                      <a:ext cx="5759450" cy="4427855"/>
+                    </a:xfrm>
+                    <a:prstGeom prst="rect">
+                      <a:avLst/>
+                    </a:prstGeom>
+                  </pic:spPr>
+                </pic:pic>
+              </a:graphicData>
+            </a:graphic>
+          </wp:inline>
+        </w:drawing>
+      </w:r>
+    </w:p>
+    <w:p>
+      <w:pPr>
+        <w:tabs>
+          <w:tab w:val="left" w:pos="1482"/>
+        </w:tabs>
         <w:rPr>
           <w:rFonts w:cstheme="minorHAnsi"/>
         </w:rPr>
@@ -3371,7 +5039,6 @@
     <w:next w:val="Normal"/>
     <w:link w:val="Titre2Car"/>
     <w:uiPriority w:val="9"/>
-    <w:semiHidden/>
     <w:unhideWhenUsed/>
     <w:qFormat/>
     <w:rsid w:val="00566877"/>
@@ -3556,13 +5223,47 @@
     <w:basedOn w:val="Policepardfaut"/>
     <w:link w:val="Titre2"/>
     <w:uiPriority w:val="9"/>
-    <w:semiHidden/>
     <w:rsid w:val="00566877"/>
     <w:rPr>
       <w:rFonts w:asciiTheme="majorHAnsi" w:eastAsiaTheme="majorEastAsia" w:hAnsiTheme="majorHAnsi" w:cstheme="majorBidi"/>
       <w:color w:val="2F5496" w:themeColor="accent1" w:themeShade="BF"/>
       <w:sz w:val="26"/>
       <w:szCs w:val="26"/>
+    </w:rPr>
+  </w:style>
+  <w:style w:type="character" w:styleId="Lienhypertexte">
+    <w:name w:val="Hyperlink"/>
+    <w:basedOn w:val="Policepardfaut"/>
+    <w:uiPriority w:val="99"/>
+    <w:unhideWhenUsed/>
+    <w:rsid w:val="00537BFE"/>
+    <w:rPr>
+      <w:color w:val="0563C1" w:themeColor="hyperlink"/>
+      <w:u w:val="single"/>
+    </w:rPr>
+  </w:style>
+  <w:style w:type="character" w:styleId="Mentionnonrsolue">
+    <w:name w:val="Unresolved Mention"/>
+    <w:basedOn w:val="Policepardfaut"/>
+    <w:uiPriority w:val="99"/>
+    <w:semiHidden/>
+    <w:unhideWhenUsed/>
+    <w:rsid w:val="00537BFE"/>
+    <w:rPr>
+      <w:color w:val="605E5C"/>
+      <w:shd w:val="clear" w:color="auto" w:fill="E1DFDD"/>
+    </w:rPr>
+  </w:style>
+  <w:style w:type="character" w:styleId="Lienhypertextesuivivisit">
+    <w:name w:val="FollowedHyperlink"/>
+    <w:basedOn w:val="Policepardfaut"/>
+    <w:uiPriority w:val="99"/>
+    <w:semiHidden/>
+    <w:unhideWhenUsed/>
+    <w:rsid w:val="00576E5F"/>
+    <w:rPr>
+      <w:color w:val="954F72" w:themeColor="followedHyperlink"/>
+      <w:u w:val="single"/>
     </w:rPr>
   </w:style>
 </w:styles>

</xml_diff>